<commit_message>
Ran black box tests, added pdf to bbtp folder
</commit_message>
<xml_diff>
--- a/Project2/project-docs/P2_BBTP.docx
+++ b/Project2/project-docs/P2_BBTP.docx
@@ -14,8 +14,7 @@
           <w:szCs w:val="28"/>
         </w:rPr>
       </w:pPr>
-      <w:bookmarkStart w:id="0" w:name="_GoBack"/>
-      <w:bookmarkEnd w:id="0"/>
+      <w:proofErr w:type="spellStart"/>
       <w:r>
         <w:rPr>
           <w:rFonts w:ascii="Calibri" w:hAnsi="Calibri"/>
@@ -25,6 +24,7 @@
         </w:rPr>
         <w:t>HowlOnDemand</w:t>
       </w:r>
+      <w:proofErr w:type="spellEnd"/>
       <w:r>
         <w:rPr>
           <w:rFonts w:ascii="Calibri" w:hAnsi="Calibri"/>
@@ -73,8 +73,17 @@
           <w:rFonts w:ascii="Calibri" w:hAnsi="Calibri"/>
           <w:sz w:val="20"/>
         </w:rPr>
-        <w:t>Noah Benveniste</w:t>
+        <w:t xml:space="preserve">Noah </w:t>
       </w:r>
+      <w:proofErr w:type="spellStart"/>
+      <w:r>
+        <w:rPr>
+          <w:rFonts w:ascii="Calibri" w:hAnsi="Calibri"/>
+          <w:sz w:val="20"/>
+        </w:rPr>
+        <w:t>Benveniste</w:t>
+      </w:r>
+      <w:proofErr w:type="spellEnd"/>
     </w:p>
     <w:p>
       <w:pPr>
@@ -185,12 +194,21 @@
           <w:sz w:val="20"/>
         </w:rPr>
       </w:pPr>
+      <w:proofErr w:type="spellStart"/>
       <w:r>
         <w:rPr>
           <w:rFonts w:ascii="Calibri" w:hAnsi="Calibri"/>
           <w:sz w:val="20"/>
         </w:rPr>
-        <w:t xml:space="preserve">HowlOnDemand is a music streaming service for NCSU students. This test plan focuses on the basic functionality of the program regarding startup and selecting stations. The program is started by running the HowlOnDemandGUI.java file. The program should immediately take the user to the station selection screen, unless there is an issue with reading in the XML file, in which case an error message is </w:t>
+        <w:t>HowlOnDemand</w:t>
+      </w:r>
+      <w:proofErr w:type="spellEnd"/>
+      <w:r>
+        <w:rPr>
+          <w:rFonts w:ascii="Calibri" w:hAnsi="Calibri"/>
+          <w:sz w:val="20"/>
+        </w:rPr>
+        <w:t xml:space="preserve"> is a music streaming service for NCSU students. This test plan focuses on the basic functionality of the program regarding startup and selecting stations. The program is started by running the HowlOnDemandGUI.java file. The program should immediately take the user to the station selection screen, unless there is an issue with reading in the XML file, in which case an error message is </w:t>
       </w:r>
       <w:proofErr w:type="gramStart"/>
       <w:r>
@@ -232,14 +250,14 @@
       </w:tblPr>
       <w:tblGrid>
         <w:gridCol w:w="2055"/>
-        <w:gridCol w:w="3395"/>
-        <w:gridCol w:w="2109"/>
-        <w:gridCol w:w="2017"/>
+        <w:gridCol w:w="3267"/>
+        <w:gridCol w:w="2014"/>
+        <w:gridCol w:w="2014"/>
       </w:tblGrid>
       <w:tr>
         <w:tc>
           <w:tcPr>
-            <w:tcW w:w="1008" w:type="dxa"/>
+            <w:tcW w:w="2055" w:type="dxa"/>
             <w:shd w:val="clear" w:color="auto" w:fill="000000"/>
           </w:tcPr>
           <w:p>
@@ -264,7 +282,7 @@
         </w:tc>
         <w:tc>
           <w:tcPr>
-            <w:tcW w:w="3780" w:type="dxa"/>
+            <w:tcW w:w="3267" w:type="dxa"/>
             <w:shd w:val="clear" w:color="auto" w:fill="000000"/>
           </w:tcPr>
           <w:p>
@@ -289,7 +307,7 @@
         </w:tc>
         <w:tc>
           <w:tcPr>
-            <w:tcW w:w="2394" w:type="dxa"/>
+            <w:tcW w:w="2014" w:type="dxa"/>
             <w:shd w:val="clear" w:color="auto" w:fill="000000"/>
           </w:tcPr>
           <w:p>
@@ -314,7 +332,7 @@
         </w:tc>
         <w:tc>
           <w:tcPr>
-            <w:tcW w:w="2394" w:type="dxa"/>
+            <w:tcW w:w="2014" w:type="dxa"/>
             <w:shd w:val="clear" w:color="auto" w:fill="000000"/>
           </w:tcPr>
           <w:p>
@@ -341,7 +359,7 @@
       <w:tr>
         <w:tc>
           <w:tcPr>
-            <w:tcW w:w="1008" w:type="dxa"/>
+            <w:tcW w:w="2055" w:type="dxa"/>
             <w:tcBorders>
               <w:top w:val="single" w:sz="8" w:space="0" w:color="000000"/>
               <w:left w:val="single" w:sz="8" w:space="0" w:color="000000"/>
@@ -356,6 +374,7 @@
                 <w:bCs/>
               </w:rPr>
             </w:pPr>
+            <w:proofErr w:type="spellStart"/>
             <w:r>
               <w:rPr>
                 <w:rFonts w:ascii="Calibri" w:hAnsi="Calibri"/>
@@ -363,6 +382,7 @@
               </w:rPr>
               <w:t>testProgramStartup</w:t>
             </w:r>
+            <w:proofErr w:type="spellEnd"/>
           </w:p>
           <w:p>
             <w:pPr>
@@ -377,8 +397,17 @@
                 <w:rFonts w:ascii="Calibri" w:hAnsi="Calibri"/>
                 <w:bCs/>
               </w:rPr>
-              <w:t>(Noah Benveniste</w:t>
-            </w:r>
+              <w:t xml:space="preserve">(Noah </w:t>
+            </w:r>
+            <w:proofErr w:type="spellStart"/>
+            <w:r>
+              <w:rPr>
+                <w:rFonts w:ascii="Calibri" w:hAnsi="Calibri"/>
+                <w:bCs/>
+              </w:rPr>
+              <w:t>Benveniste</w:t>
+            </w:r>
+            <w:proofErr w:type="spellEnd"/>
             <w:r>
               <w:rPr>
                 <w:rFonts w:ascii="Calibri" w:hAnsi="Calibri"/>
@@ -390,7 +419,7 @@
         </w:tc>
         <w:tc>
           <w:tcPr>
-            <w:tcW w:w="3780" w:type="dxa"/>
+            <w:tcW w:w="3267" w:type="dxa"/>
             <w:tcBorders>
               <w:top w:val="single" w:sz="8" w:space="0" w:color="000000"/>
               <w:bottom w:val="single" w:sz="8" w:space="0" w:color="000000"/>
@@ -474,7 +503,7 @@
         </w:tc>
         <w:tc>
           <w:tcPr>
-            <w:tcW w:w="2394" w:type="dxa"/>
+            <w:tcW w:w="2014" w:type="dxa"/>
             <w:tcBorders>
               <w:top w:val="single" w:sz="8" w:space="0" w:color="000000"/>
               <w:bottom w:val="single" w:sz="8" w:space="0" w:color="000000"/>
@@ -516,7 +545,7 @@
         </w:tc>
         <w:tc>
           <w:tcPr>
-            <w:tcW w:w="2394" w:type="dxa"/>
+            <w:tcW w:w="2014" w:type="dxa"/>
             <w:tcBorders>
               <w:top w:val="single" w:sz="8" w:space="0" w:color="000000"/>
               <w:bottom w:val="single" w:sz="8" w:space="0" w:color="000000"/>
@@ -529,13 +558,33 @@
                 <w:rFonts w:ascii="Calibri" w:hAnsi="Calibri"/>
               </w:rPr>
             </w:pPr>
+            <w:r>
+              <w:rPr>
+                <w:rFonts w:ascii="Calibri" w:hAnsi="Calibri"/>
+              </w:rPr>
+              <w:t xml:space="preserve">The program </w:t>
+            </w:r>
+            <w:proofErr w:type="gramStart"/>
+            <w:r>
+              <w:rPr>
+                <w:rFonts w:ascii="Calibri" w:hAnsi="Calibri"/>
+              </w:rPr>
+              <w:t>starts</w:t>
+            </w:r>
+            <w:proofErr w:type="gramEnd"/>
+            <w:r>
+              <w:rPr>
+                <w:rFonts w:ascii="Calibri" w:hAnsi="Calibri"/>
+              </w:rPr>
+              <w:t xml:space="preserve"> and the user is immediately brought to the station selection screen and is shown a 3 x 3 grid containing buttons that each correspond to a station that can be selected.</w:t>
+            </w:r>
           </w:p>
         </w:tc>
       </w:tr>
       <w:tr>
         <w:tc>
           <w:tcPr>
-            <w:tcW w:w="1008" w:type="dxa"/>
+            <w:tcW w:w="2055" w:type="dxa"/>
             <w:tcBorders>
               <w:top w:val="single" w:sz="8" w:space="0" w:color="000000"/>
               <w:left w:val="single" w:sz="8" w:space="0" w:color="000000"/>
@@ -549,6 +598,7 @@
                 <w:bCs/>
               </w:rPr>
             </w:pPr>
+            <w:proofErr w:type="spellStart"/>
             <w:r>
               <w:rPr>
                 <w:rFonts w:ascii="Calibri" w:hAnsi="Calibri"/>
@@ -556,26 +606,43 @@
               </w:rPr>
               <w:t>testSelectStation</w:t>
             </w:r>
-          </w:p>
-          <w:p>
-            <w:pPr>
-              <w:rPr>
-                <w:rFonts w:ascii="Calibri" w:hAnsi="Calibri"/>
-                <w:bCs/>
-              </w:rPr>
-            </w:pPr>
-            <w:r>
-              <w:rPr>
-                <w:rFonts w:ascii="Calibri" w:hAnsi="Calibri"/>
-                <w:bCs/>
-              </w:rPr>
-              <w:t>(Noah Benveniste)</w:t>
-            </w:r>
-          </w:p>
-        </w:tc>
-        <w:tc>
-          <w:tcPr>
-            <w:tcW w:w="3780" w:type="dxa"/>
+            <w:proofErr w:type="spellEnd"/>
+          </w:p>
+          <w:p>
+            <w:pPr>
+              <w:rPr>
+                <w:rFonts w:ascii="Calibri" w:hAnsi="Calibri"/>
+                <w:bCs/>
+              </w:rPr>
+            </w:pPr>
+            <w:r>
+              <w:rPr>
+                <w:rFonts w:ascii="Calibri" w:hAnsi="Calibri"/>
+                <w:bCs/>
+              </w:rPr>
+              <w:t xml:space="preserve">(Noah </w:t>
+            </w:r>
+            <w:proofErr w:type="spellStart"/>
+            <w:r>
+              <w:rPr>
+                <w:rFonts w:ascii="Calibri" w:hAnsi="Calibri"/>
+                <w:bCs/>
+              </w:rPr>
+              <w:t>Benveniste</w:t>
+            </w:r>
+            <w:proofErr w:type="spellEnd"/>
+            <w:r>
+              <w:rPr>
+                <w:rFonts w:ascii="Calibri" w:hAnsi="Calibri"/>
+                <w:bCs/>
+              </w:rPr>
+              <w:t>)</w:t>
+            </w:r>
+          </w:p>
+        </w:tc>
+        <w:tc>
+          <w:tcPr>
+            <w:tcW w:w="3267" w:type="dxa"/>
             <w:tcBorders>
               <w:top w:val="single" w:sz="8" w:space="0" w:color="000000"/>
               <w:bottom w:val="single" w:sz="8" w:space="0" w:color="000000"/>
@@ -602,11 +669,19 @@
                 <w:rFonts w:ascii="Calibri" w:hAnsi="Calibri"/>
               </w:rPr>
             </w:pPr>
-            <w:r>
-              <w:rPr>
-                <w:rFonts w:ascii="Calibri" w:hAnsi="Calibri"/>
-              </w:rPr>
-              <w:t>testProgramStartup has passed</w:t>
+            <w:proofErr w:type="spellStart"/>
+            <w:r>
+              <w:rPr>
+                <w:rFonts w:ascii="Calibri" w:hAnsi="Calibri"/>
+              </w:rPr>
+              <w:t>testProgramStartup</w:t>
+            </w:r>
+            <w:proofErr w:type="spellEnd"/>
+            <w:r>
+              <w:rPr>
+                <w:rFonts w:ascii="Calibri" w:hAnsi="Calibri"/>
+              </w:rPr>
+              <w:t xml:space="preserve"> has passed</w:t>
             </w:r>
           </w:p>
           <w:p>
@@ -672,7 +747,7 @@
         </w:tc>
         <w:tc>
           <w:tcPr>
-            <w:tcW w:w="2394" w:type="dxa"/>
+            <w:tcW w:w="2014" w:type="dxa"/>
             <w:tcBorders>
               <w:top w:val="single" w:sz="8" w:space="0" w:color="000000"/>
               <w:bottom w:val="single" w:sz="8" w:space="0" w:color="000000"/>
@@ -688,13 +763,99 @@
               <w:rPr>
                 <w:rFonts w:ascii="Calibri" w:hAnsi="Calibri"/>
               </w:rPr>
-              <w:t>The user is brought to the “now playing view” in which the following is displayed: buttons for stop, play, next, back, shuffle and repeat are on the bottom of the window as well as the name and artist of the current song playing; in the center of the screen an audio visualizer displays the waveform of the song; in the top-left corner of the window, the current station name is displayed (“Driving” in this case) as well as a button that allows the user to return to the station selection menu.</w:t>
-            </w:r>
-          </w:p>
-        </w:tc>
-        <w:tc>
-          <w:tcPr>
-            <w:tcW w:w="2394" w:type="dxa"/>
+              <w:t>The user is brought to the “now playing view” in which the following is displayed: buttons for stop, play, next, back, shuffle and repeat are on the bottom of the window as well as the name and artist of the current song playing:</w:t>
+            </w:r>
+          </w:p>
+          <w:p>
+            <w:pPr>
+              <w:rPr>
+                <w:rFonts w:ascii="Calibri" w:hAnsi="Calibri"/>
+              </w:rPr>
+            </w:pPr>
+          </w:p>
+          <w:p>
+            <w:pPr>
+              <w:rPr>
+                <w:rFonts w:ascii="Calibri" w:hAnsi="Calibri"/>
+              </w:rPr>
+            </w:pPr>
+            <w:r>
+              <w:rPr>
+                <w:rFonts w:ascii="Calibri" w:hAnsi="Calibri"/>
+              </w:rPr>
+              <w:t xml:space="preserve">Artist: </w:t>
+            </w:r>
+          </w:p>
+          <w:p>
+            <w:pPr>
+              <w:rPr>
+                <w:rFonts w:ascii="Calibri" w:hAnsi="Calibri"/>
+              </w:rPr>
+            </w:pPr>
+            <w:r>
+              <w:rPr>
+                <w:rFonts w:ascii="Calibri" w:hAnsi="Calibri"/>
+              </w:rPr>
+              <w:t>Bruce Springsteen</w:t>
+            </w:r>
+          </w:p>
+          <w:p>
+            <w:pPr>
+              <w:rPr>
+                <w:rFonts w:ascii="Calibri" w:hAnsi="Calibri"/>
+              </w:rPr>
+            </w:pPr>
+          </w:p>
+          <w:p>
+            <w:pPr>
+              <w:rPr>
+                <w:rFonts w:ascii="Calibri" w:hAnsi="Calibri"/>
+              </w:rPr>
+            </w:pPr>
+            <w:r>
+              <w:rPr>
+                <w:rFonts w:ascii="Calibri" w:hAnsi="Calibri"/>
+              </w:rPr>
+              <w:t>Song title:</w:t>
+            </w:r>
+          </w:p>
+          <w:p>
+            <w:pPr>
+              <w:rPr>
+                <w:rFonts w:ascii="Calibri" w:hAnsi="Calibri"/>
+              </w:rPr>
+            </w:pPr>
+            <w:r>
+              <w:rPr>
+                <w:rFonts w:ascii="Calibri" w:hAnsi="Calibri"/>
+              </w:rPr>
+              <w:t>Born to Run</w:t>
+            </w:r>
+          </w:p>
+          <w:p>
+            <w:pPr>
+              <w:rPr>
+                <w:rFonts w:ascii="Calibri" w:hAnsi="Calibri"/>
+              </w:rPr>
+            </w:pPr>
+          </w:p>
+          <w:p>
+            <w:pPr>
+              <w:rPr>
+                <w:rFonts w:ascii="Calibri" w:hAnsi="Calibri"/>
+              </w:rPr>
+            </w:pPr>
+            <w:r>
+              <w:rPr>
+                <w:rFonts w:ascii="Calibri" w:hAnsi="Calibri"/>
+              </w:rPr>
+              <w:t>In the center of the screen an audio visualizer displays the waveform of the song; in the top-left corner of the window, the current station name is displayed (“Driving” in this case) as well as a button that allows the user to return to the station selection menu.</w:t>
+            </w:r>
+          </w:p>
+        </w:tc>
+        <w:tc>
+          <w:tcPr>
+            <w:tcW w:w="2014" w:type="dxa"/>
             <w:tcBorders>
               <w:top w:val="single" w:sz="8" w:space="0" w:color="000000"/>
               <w:bottom w:val="single" w:sz="8" w:space="0" w:color="000000"/>
@@ -707,13 +868,105 @@
                 <w:rFonts w:ascii="Calibri" w:hAnsi="Calibri"/>
               </w:rPr>
             </w:pPr>
+            <w:r>
+              <w:rPr>
+                <w:rFonts w:ascii="Calibri" w:hAnsi="Calibri"/>
+              </w:rPr>
+              <w:t>The user is brought to the “now playing view” in which the following is displayed: buttons for stop, play, next, back, shuffle and repeat are on the bottom of the window as well as the name and artist of the current song playing:</w:t>
+            </w:r>
+          </w:p>
+          <w:p>
+            <w:pPr>
+              <w:rPr>
+                <w:rFonts w:ascii="Calibri" w:hAnsi="Calibri"/>
+              </w:rPr>
+            </w:pPr>
+          </w:p>
+          <w:p>
+            <w:pPr>
+              <w:rPr>
+                <w:rFonts w:ascii="Calibri" w:hAnsi="Calibri"/>
+              </w:rPr>
+            </w:pPr>
+            <w:r>
+              <w:rPr>
+                <w:rFonts w:ascii="Calibri" w:hAnsi="Calibri"/>
+              </w:rPr>
+              <w:t xml:space="preserve">Artist: </w:t>
+            </w:r>
+          </w:p>
+          <w:p>
+            <w:pPr>
+              <w:rPr>
+                <w:rFonts w:ascii="Calibri" w:hAnsi="Calibri"/>
+              </w:rPr>
+            </w:pPr>
+            <w:r>
+              <w:rPr>
+                <w:rFonts w:ascii="Calibri" w:hAnsi="Calibri"/>
+              </w:rPr>
+              <w:t>Bruce Springsteen</w:t>
+            </w:r>
+          </w:p>
+          <w:p>
+            <w:pPr>
+              <w:rPr>
+                <w:rFonts w:ascii="Calibri" w:hAnsi="Calibri"/>
+              </w:rPr>
+            </w:pPr>
+          </w:p>
+          <w:p>
+            <w:pPr>
+              <w:rPr>
+                <w:rFonts w:ascii="Calibri" w:hAnsi="Calibri"/>
+              </w:rPr>
+            </w:pPr>
+            <w:r>
+              <w:rPr>
+                <w:rFonts w:ascii="Calibri" w:hAnsi="Calibri"/>
+              </w:rPr>
+              <w:t>Song title:</w:t>
+            </w:r>
+          </w:p>
+          <w:p>
+            <w:pPr>
+              <w:rPr>
+                <w:rFonts w:ascii="Calibri" w:hAnsi="Calibri"/>
+              </w:rPr>
+            </w:pPr>
+            <w:r>
+              <w:rPr>
+                <w:rFonts w:ascii="Calibri" w:hAnsi="Calibri"/>
+              </w:rPr>
+              <w:t>Born to Run</w:t>
+            </w:r>
+          </w:p>
+          <w:p>
+            <w:pPr>
+              <w:rPr>
+                <w:rFonts w:ascii="Calibri" w:hAnsi="Calibri"/>
+              </w:rPr>
+            </w:pPr>
+          </w:p>
+          <w:p>
+            <w:pPr>
+              <w:rPr>
+                <w:rFonts w:ascii="Calibri" w:hAnsi="Calibri"/>
+              </w:rPr>
+            </w:pPr>
+            <w:r>
+              <w:rPr>
+                <w:rFonts w:ascii="Calibri" w:hAnsi="Calibri"/>
+              </w:rPr>
+              <w:t>In the center of the screen an audio visualizer displays the waveform of the song; in the top-left corner of the window, the current station name is displayed (“Driving” in this case) as well as a button that allows the user to return to the station selection menu.</w:t>
+            </w:r>
           </w:p>
         </w:tc>
       </w:tr>
       <w:tr>
         <w:tc>
           <w:tcPr>
-            <w:tcW w:w="1008" w:type="dxa"/>
+            <w:tcW w:w="2055" w:type="dxa"/>
             <w:tcBorders>
               <w:top w:val="single" w:sz="8" w:space="0" w:color="000000"/>
               <w:left w:val="single" w:sz="8" w:space="0" w:color="000000"/>
@@ -727,33 +980,45 @@
                 <w:bCs/>
               </w:rPr>
             </w:pPr>
-            <w:r>
-              <w:rPr>
-                <w:rFonts w:ascii="Calibri" w:hAnsi="Calibri"/>
-                <w:bCs/>
-              </w:rPr>
+            <w:proofErr w:type="spellStart"/>
+            <w:r>
+              <w:rPr>
+                <w:rFonts w:ascii="Calibri" w:hAnsi="Calibri"/>
+                <w:bCs/>
+              </w:rPr>
+              <w:lastRenderedPageBreak/>
               <w:t>testBackToStationSelect</w:t>
             </w:r>
-          </w:p>
-          <w:p>
-            <w:pPr>
-              <w:rPr>
-                <w:rFonts w:ascii="Calibri" w:hAnsi="Calibri"/>
-                <w:bCs/>
-              </w:rPr>
-            </w:pPr>
-            <w:r>
-              <w:rPr>
-                <w:rFonts w:ascii="Calibri" w:hAnsi="Calibri"/>
-                <w:bCs/>
-              </w:rPr>
-              <w:t>(Noah Benveniste</w:t>
-            </w:r>
-          </w:p>
-        </w:tc>
-        <w:tc>
-          <w:tcPr>
-            <w:tcW w:w="3780" w:type="dxa"/>
+            <w:proofErr w:type="spellEnd"/>
+          </w:p>
+          <w:p>
+            <w:pPr>
+              <w:rPr>
+                <w:rFonts w:ascii="Calibri" w:hAnsi="Calibri"/>
+                <w:bCs/>
+              </w:rPr>
+            </w:pPr>
+            <w:r>
+              <w:rPr>
+                <w:rFonts w:ascii="Calibri" w:hAnsi="Calibri"/>
+                <w:bCs/>
+              </w:rPr>
+              <w:t xml:space="preserve">(Noah </w:t>
+            </w:r>
+            <w:proofErr w:type="spellStart"/>
+            <w:r>
+              <w:rPr>
+                <w:rFonts w:ascii="Calibri" w:hAnsi="Calibri"/>
+                <w:bCs/>
+              </w:rPr>
+              <w:t>Benveniste</w:t>
+            </w:r>
+            <w:proofErr w:type="spellEnd"/>
+          </w:p>
+        </w:tc>
+        <w:tc>
+          <w:tcPr>
+            <w:tcW w:w="3267" w:type="dxa"/>
             <w:tcBorders>
               <w:top w:val="single" w:sz="8" w:space="0" w:color="000000"/>
               <w:bottom w:val="single" w:sz="8" w:space="0" w:color="000000"/>
@@ -780,11 +1045,33 @@
                 <w:rFonts w:ascii="Calibri" w:hAnsi="Calibri"/>
               </w:rPr>
             </w:pPr>
-            <w:r>
-              <w:rPr>
-                <w:rFonts w:ascii="Calibri" w:hAnsi="Calibri"/>
-              </w:rPr>
-              <w:t>testProgramStartup and testSelectStation have passed</w:t>
+            <w:proofErr w:type="spellStart"/>
+            <w:r>
+              <w:rPr>
+                <w:rFonts w:ascii="Calibri" w:hAnsi="Calibri"/>
+              </w:rPr>
+              <w:t>testProgramStartup</w:t>
+            </w:r>
+            <w:proofErr w:type="spellEnd"/>
+            <w:r>
+              <w:rPr>
+                <w:rFonts w:ascii="Calibri" w:hAnsi="Calibri"/>
+              </w:rPr>
+              <w:t xml:space="preserve"> and </w:t>
+            </w:r>
+            <w:proofErr w:type="spellStart"/>
+            <w:r>
+              <w:rPr>
+                <w:rFonts w:ascii="Calibri" w:hAnsi="Calibri"/>
+              </w:rPr>
+              <w:t>testSelectStation</w:t>
+            </w:r>
+            <w:proofErr w:type="spellEnd"/>
+            <w:r>
+              <w:rPr>
+                <w:rFonts w:ascii="Calibri" w:hAnsi="Calibri"/>
+              </w:rPr>
+              <w:t xml:space="preserve"> have passed</w:t>
             </w:r>
           </w:p>
           <w:p>
@@ -831,7 +1118,6 @@
               <w:rPr>
                 <w:rFonts w:ascii="Calibri" w:hAnsi="Calibri"/>
               </w:rPr>
-              <w:lastRenderedPageBreak/>
               <w:t>Select the button in the upper right corner of the station selection menu (should be labeled as “Driving”)</w:t>
             </w:r>
           </w:p>
@@ -878,7 +1164,7 @@
         </w:tc>
         <w:tc>
           <w:tcPr>
-            <w:tcW w:w="2394" w:type="dxa"/>
+            <w:tcW w:w="2014" w:type="dxa"/>
             <w:tcBorders>
               <w:top w:val="single" w:sz="8" w:space="0" w:color="000000"/>
               <w:bottom w:val="single" w:sz="8" w:space="0" w:color="000000"/>
@@ -894,14 +1180,13 @@
               <w:rPr>
                 <w:rFonts w:ascii="Calibri" w:hAnsi="Calibri"/>
               </w:rPr>
-              <w:lastRenderedPageBreak/>
               <w:t>The user is brought from the Driving station play window back to the station selection menu</w:t>
             </w:r>
           </w:p>
         </w:tc>
         <w:tc>
           <w:tcPr>
-            <w:tcW w:w="2394" w:type="dxa"/>
+            <w:tcW w:w="2014" w:type="dxa"/>
             <w:tcBorders>
               <w:top w:val="single" w:sz="8" w:space="0" w:color="000000"/>
               <w:bottom w:val="single" w:sz="8" w:space="0" w:color="000000"/>
@@ -914,13 +1199,19 @@
                 <w:rFonts w:ascii="Calibri" w:hAnsi="Calibri"/>
               </w:rPr>
             </w:pPr>
+            <w:r>
+              <w:rPr>
+                <w:rFonts w:ascii="Calibri" w:hAnsi="Calibri"/>
+              </w:rPr>
+              <w:t>The user is brought from the Driving station play window back to the station selection menu</w:t>
+            </w:r>
           </w:p>
         </w:tc>
       </w:tr>
       <w:tr>
         <w:tc>
           <w:tcPr>
-            <w:tcW w:w="1008" w:type="dxa"/>
+            <w:tcW w:w="2055" w:type="dxa"/>
             <w:tcBorders>
               <w:top w:val="single" w:sz="8" w:space="0" w:color="000000"/>
               <w:left w:val="single" w:sz="8" w:space="0" w:color="000000"/>
@@ -934,6 +1225,7 @@
                 <w:bCs/>
               </w:rPr>
             </w:pPr>
+            <w:proofErr w:type="spellStart"/>
             <w:r>
               <w:rPr>
                 <w:rFonts w:ascii="Calibri" w:hAnsi="Calibri"/>
@@ -941,26 +1233,43 @@
               </w:rPr>
               <w:t>testPlayNextSong</w:t>
             </w:r>
-          </w:p>
-          <w:p>
-            <w:pPr>
-              <w:rPr>
-                <w:rFonts w:ascii="Calibri" w:hAnsi="Calibri"/>
-                <w:bCs/>
-              </w:rPr>
-            </w:pPr>
-            <w:r>
-              <w:rPr>
-                <w:rFonts w:ascii="Calibri" w:hAnsi="Calibri"/>
-                <w:bCs/>
-              </w:rPr>
-              <w:t>(Noah Benveniste)</w:t>
-            </w:r>
-          </w:p>
-        </w:tc>
-        <w:tc>
-          <w:tcPr>
-            <w:tcW w:w="3780" w:type="dxa"/>
+            <w:proofErr w:type="spellEnd"/>
+          </w:p>
+          <w:p>
+            <w:pPr>
+              <w:rPr>
+                <w:rFonts w:ascii="Calibri" w:hAnsi="Calibri"/>
+                <w:bCs/>
+              </w:rPr>
+            </w:pPr>
+            <w:r>
+              <w:rPr>
+                <w:rFonts w:ascii="Calibri" w:hAnsi="Calibri"/>
+                <w:bCs/>
+              </w:rPr>
+              <w:t xml:space="preserve">(Noah </w:t>
+            </w:r>
+            <w:proofErr w:type="spellStart"/>
+            <w:r>
+              <w:rPr>
+                <w:rFonts w:ascii="Calibri" w:hAnsi="Calibri"/>
+                <w:bCs/>
+              </w:rPr>
+              <w:t>Benveniste</w:t>
+            </w:r>
+            <w:proofErr w:type="spellEnd"/>
+            <w:r>
+              <w:rPr>
+                <w:rFonts w:ascii="Calibri" w:hAnsi="Calibri"/>
+                <w:bCs/>
+              </w:rPr>
+              <w:t>)</w:t>
+            </w:r>
+          </w:p>
+        </w:tc>
+        <w:tc>
+          <w:tcPr>
+            <w:tcW w:w="3267" w:type="dxa"/>
             <w:tcBorders>
               <w:top w:val="single" w:sz="8" w:space="0" w:color="000000"/>
               <w:bottom w:val="single" w:sz="8" w:space="0" w:color="000000"/>
@@ -987,11 +1296,33 @@
                 <w:rFonts w:ascii="Calibri" w:hAnsi="Calibri"/>
               </w:rPr>
             </w:pPr>
-            <w:r>
-              <w:rPr>
-                <w:rFonts w:ascii="Calibri" w:hAnsi="Calibri"/>
-              </w:rPr>
-              <w:t>testProgramStartup and testSelectStation have passed</w:t>
+            <w:proofErr w:type="spellStart"/>
+            <w:r>
+              <w:rPr>
+                <w:rFonts w:ascii="Calibri" w:hAnsi="Calibri"/>
+              </w:rPr>
+              <w:t>testProgramStartup</w:t>
+            </w:r>
+            <w:proofErr w:type="spellEnd"/>
+            <w:r>
+              <w:rPr>
+                <w:rFonts w:ascii="Calibri" w:hAnsi="Calibri"/>
+              </w:rPr>
+              <w:t xml:space="preserve"> and </w:t>
+            </w:r>
+            <w:proofErr w:type="spellStart"/>
+            <w:r>
+              <w:rPr>
+                <w:rFonts w:ascii="Calibri" w:hAnsi="Calibri"/>
+              </w:rPr>
+              <w:t>testSelectStation</w:t>
+            </w:r>
+            <w:proofErr w:type="spellEnd"/>
+            <w:r>
+              <w:rPr>
+                <w:rFonts w:ascii="Calibri" w:hAnsi="Calibri"/>
+              </w:rPr>
+              <w:t xml:space="preserve"> have passed</w:t>
             </w:r>
           </w:p>
           <w:p>
@@ -1077,7 +1408,7 @@
         </w:tc>
         <w:tc>
           <w:tcPr>
-            <w:tcW w:w="2394" w:type="dxa"/>
+            <w:tcW w:w="2014" w:type="dxa"/>
             <w:tcBorders>
               <w:top w:val="single" w:sz="8" w:space="0" w:color="000000"/>
               <w:bottom w:val="single" w:sz="8" w:space="0" w:color="000000"/>
@@ -1093,39 +1424,45 @@
               <w:rPr>
                 <w:rFonts w:ascii="Calibri" w:hAnsi="Calibri"/>
               </w:rPr>
-              <w:t>Initially, &lt;first song in Driving playlist&gt; is playing from the beginning</w:t>
-            </w:r>
-          </w:p>
-          <w:p>
-            <w:pPr>
-              <w:rPr>
-                <w:rFonts w:ascii="Calibri" w:hAnsi="Calibri"/>
-              </w:rPr>
-            </w:pPr>
-          </w:p>
-          <w:p>
-            <w:pPr>
-              <w:rPr>
-                <w:rFonts w:ascii="Calibri" w:hAnsi="Calibri"/>
-              </w:rPr>
-            </w:pPr>
-            <w:r>
-              <w:rPr>
-                <w:rFonts w:ascii="Calibri" w:hAnsi="Calibri"/>
-              </w:rPr>
-              <w:t>&lt;next song in Driving playlist&gt; is now playing from the beginning</w:t>
-            </w:r>
-            <w:r>
-              <w:rPr>
-                <w:rFonts w:ascii="Calibri" w:hAnsi="Calibri"/>
-              </w:rPr>
-              <w:t xml:space="preserve"> after the user hits the “next” button</w:t>
-            </w:r>
-          </w:p>
-        </w:tc>
-        <w:tc>
-          <w:tcPr>
-            <w:tcW w:w="2394" w:type="dxa"/>
+              <w:t>Initially, Born to Run by Bruce Springsteen</w:t>
+            </w:r>
+            <w:r>
+              <w:rPr>
+                <w:rFonts w:ascii="Calibri" w:hAnsi="Calibri"/>
+              </w:rPr>
+              <w:t xml:space="preserve"> is playing from the beginning</w:t>
+            </w:r>
+          </w:p>
+          <w:p>
+            <w:pPr>
+              <w:rPr>
+                <w:rFonts w:ascii="Calibri" w:hAnsi="Calibri"/>
+              </w:rPr>
+            </w:pPr>
+          </w:p>
+          <w:p>
+            <w:pPr>
+              <w:rPr>
+                <w:rFonts w:ascii="Calibri" w:hAnsi="Calibri"/>
+              </w:rPr>
+            </w:pPr>
+            <w:r>
+              <w:rPr>
+                <w:rFonts w:ascii="Calibri" w:hAnsi="Calibri"/>
+              </w:rPr>
+              <w:t xml:space="preserve">Like a Rolling Stone by Bob Dylan </w:t>
+            </w:r>
+            <w:r>
+              <w:rPr>
+                <w:rFonts w:ascii="Calibri" w:hAnsi="Calibri"/>
+              </w:rPr>
+              <w:t>is now playing from the beginning after the user hits the “next” button</w:t>
+            </w:r>
+          </w:p>
+        </w:tc>
+        <w:tc>
+          <w:tcPr>
+            <w:tcW w:w="2014" w:type="dxa"/>
             <w:tcBorders>
               <w:top w:val="single" w:sz="8" w:space="0" w:color="000000"/>
               <w:bottom w:val="single" w:sz="8" w:space="0" w:color="000000"/>
@@ -1138,13 +1475,39 @@
                 <w:rFonts w:ascii="Calibri" w:hAnsi="Calibri"/>
               </w:rPr>
             </w:pPr>
+            <w:r>
+              <w:rPr>
+                <w:rFonts w:ascii="Calibri" w:hAnsi="Calibri"/>
+              </w:rPr>
+              <w:t>Initially, Born to Run by Bruce Springsteen is playing from the beginning</w:t>
+            </w:r>
+          </w:p>
+          <w:p>
+            <w:pPr>
+              <w:rPr>
+                <w:rFonts w:ascii="Calibri" w:hAnsi="Calibri"/>
+              </w:rPr>
+            </w:pPr>
+          </w:p>
+          <w:p>
+            <w:pPr>
+              <w:rPr>
+                <w:rFonts w:ascii="Calibri" w:hAnsi="Calibri"/>
+              </w:rPr>
+            </w:pPr>
+            <w:r>
+              <w:rPr>
+                <w:rFonts w:ascii="Calibri" w:hAnsi="Calibri"/>
+              </w:rPr>
+              <w:t>Like a Rolling Stone by Bob Dylan is now playing from the beginning after the user hits the “next” button</w:t>
+            </w:r>
           </w:p>
         </w:tc>
       </w:tr>
       <w:tr>
         <w:tc>
           <w:tcPr>
-            <w:tcW w:w="1008" w:type="dxa"/>
+            <w:tcW w:w="2055" w:type="dxa"/>
             <w:tcBorders>
               <w:top w:val="single" w:sz="8" w:space="0" w:color="000000"/>
               <w:left w:val="single" w:sz="8" w:space="0" w:color="000000"/>
@@ -1158,6 +1521,8 @@
                 <w:bCs/>
               </w:rPr>
             </w:pPr>
+            <w:bookmarkStart w:id="0" w:name="_GoBack" w:colFirst="3" w:colLast="3"/>
+            <w:proofErr w:type="spellStart"/>
             <w:r>
               <w:rPr>
                 <w:rFonts w:ascii="Calibri" w:hAnsi="Calibri"/>
@@ -1165,26 +1530,43 @@
               </w:rPr>
               <w:t>testPlayPreviousSong</w:t>
             </w:r>
-          </w:p>
-          <w:p>
-            <w:pPr>
-              <w:rPr>
-                <w:rFonts w:ascii="Calibri" w:hAnsi="Calibri"/>
-                <w:bCs/>
-              </w:rPr>
-            </w:pPr>
-            <w:r>
-              <w:rPr>
-                <w:rFonts w:ascii="Calibri" w:hAnsi="Calibri"/>
-                <w:bCs/>
-              </w:rPr>
-              <w:t>(Noah Benveniste)</w:t>
-            </w:r>
-          </w:p>
-        </w:tc>
-        <w:tc>
-          <w:tcPr>
-            <w:tcW w:w="3780" w:type="dxa"/>
+            <w:proofErr w:type="spellEnd"/>
+          </w:p>
+          <w:p>
+            <w:pPr>
+              <w:rPr>
+                <w:rFonts w:ascii="Calibri" w:hAnsi="Calibri"/>
+                <w:bCs/>
+              </w:rPr>
+            </w:pPr>
+            <w:r>
+              <w:rPr>
+                <w:rFonts w:ascii="Calibri" w:hAnsi="Calibri"/>
+                <w:bCs/>
+              </w:rPr>
+              <w:t xml:space="preserve">(Noah </w:t>
+            </w:r>
+            <w:proofErr w:type="spellStart"/>
+            <w:r>
+              <w:rPr>
+                <w:rFonts w:ascii="Calibri" w:hAnsi="Calibri"/>
+                <w:bCs/>
+              </w:rPr>
+              <w:t>Benveniste</w:t>
+            </w:r>
+            <w:proofErr w:type="spellEnd"/>
+            <w:r>
+              <w:rPr>
+                <w:rFonts w:ascii="Calibri" w:hAnsi="Calibri"/>
+                <w:bCs/>
+              </w:rPr>
+              <w:t>)</w:t>
+            </w:r>
+          </w:p>
+        </w:tc>
+        <w:tc>
+          <w:tcPr>
+            <w:tcW w:w="3267" w:type="dxa"/>
             <w:tcBorders>
               <w:top w:val="single" w:sz="8" w:space="0" w:color="000000"/>
               <w:bottom w:val="single" w:sz="8" w:space="0" w:color="000000"/>
@@ -1211,11 +1593,47 @@
                 <w:rFonts w:ascii="Calibri" w:hAnsi="Calibri"/>
               </w:rPr>
             </w:pPr>
-            <w:r>
-              <w:rPr>
-                <w:rFonts w:ascii="Calibri" w:hAnsi="Calibri"/>
-              </w:rPr>
-              <w:t>testProgramStartup, testSelectStation and testPlayNextSong have passed</w:t>
+            <w:proofErr w:type="spellStart"/>
+            <w:r>
+              <w:rPr>
+                <w:rFonts w:ascii="Calibri" w:hAnsi="Calibri"/>
+              </w:rPr>
+              <w:t>testProgramStartup</w:t>
+            </w:r>
+            <w:proofErr w:type="spellEnd"/>
+            <w:r>
+              <w:rPr>
+                <w:rFonts w:ascii="Calibri" w:hAnsi="Calibri"/>
+              </w:rPr>
+              <w:t xml:space="preserve">, </w:t>
+            </w:r>
+            <w:proofErr w:type="spellStart"/>
+            <w:r>
+              <w:rPr>
+                <w:rFonts w:ascii="Calibri" w:hAnsi="Calibri"/>
+              </w:rPr>
+              <w:t>testSelectStation</w:t>
+            </w:r>
+            <w:proofErr w:type="spellEnd"/>
+            <w:r>
+              <w:rPr>
+                <w:rFonts w:ascii="Calibri" w:hAnsi="Calibri"/>
+              </w:rPr>
+              <w:t xml:space="preserve"> and </w:t>
+            </w:r>
+            <w:proofErr w:type="spellStart"/>
+            <w:r>
+              <w:rPr>
+                <w:rFonts w:ascii="Calibri" w:hAnsi="Calibri"/>
+              </w:rPr>
+              <w:t>testPlayNextSong</w:t>
+            </w:r>
+            <w:proofErr w:type="spellEnd"/>
+            <w:r>
+              <w:rPr>
+                <w:rFonts w:ascii="Calibri" w:hAnsi="Calibri"/>
+              </w:rPr>
+              <w:t xml:space="preserve"> have passed</w:t>
             </w:r>
           </w:p>
           <w:p>
@@ -1321,7 +1739,7 @@
         </w:tc>
         <w:tc>
           <w:tcPr>
-            <w:tcW w:w="2394" w:type="dxa"/>
+            <w:tcW w:w="2014" w:type="dxa"/>
             <w:tcBorders>
               <w:top w:val="single" w:sz="8" w:space="0" w:color="000000"/>
               <w:bottom w:val="single" w:sz="8" w:space="0" w:color="000000"/>
@@ -1337,71 +1755,77 @@
               <w:rPr>
                 <w:rFonts w:ascii="Calibri" w:hAnsi="Calibri"/>
               </w:rPr>
-              <w:t>Initially, &lt;first song in Driving playlist&gt; is playing from the beginning</w:t>
-            </w:r>
-          </w:p>
-          <w:p>
-            <w:pPr>
-              <w:rPr>
-                <w:rFonts w:ascii="Calibri" w:hAnsi="Calibri"/>
-              </w:rPr>
-            </w:pPr>
-          </w:p>
-          <w:p>
-            <w:pPr>
-              <w:rPr>
-                <w:rFonts w:ascii="Calibri" w:hAnsi="Calibri"/>
-              </w:rPr>
-            </w:pPr>
-            <w:r>
-              <w:rPr>
-                <w:rFonts w:ascii="Calibri" w:hAnsi="Calibri"/>
-              </w:rPr>
-              <w:t>&lt;next song in Driving playlist&gt; is now playing from the beginning after the user hits the “next” button</w:t>
-            </w:r>
-          </w:p>
-          <w:p>
-            <w:pPr>
-              <w:rPr>
-                <w:rFonts w:ascii="Calibri" w:hAnsi="Calibri"/>
-              </w:rPr>
-            </w:pPr>
-          </w:p>
-          <w:p>
-            <w:pPr>
-              <w:rPr>
-                <w:rFonts w:ascii="Calibri" w:hAnsi="Calibri"/>
-              </w:rPr>
-            </w:pPr>
-            <w:r>
-              <w:rPr>
-                <w:rFonts w:ascii="Calibri" w:hAnsi="Calibri"/>
-              </w:rPr>
-              <w:t>&lt;</w:t>
-            </w:r>
-            <w:r>
-              <w:rPr>
-                <w:rFonts w:ascii="Calibri" w:hAnsi="Calibri"/>
-              </w:rPr>
-              <w:t>first</w:t>
-            </w:r>
-            <w:r>
-              <w:rPr>
-                <w:rFonts w:ascii="Calibri" w:hAnsi="Calibri"/>
-              </w:rPr>
-              <w:t xml:space="preserve"> song in Driving playlist&gt; is now playing from the beginning</w:t>
-            </w:r>
-            <w:r>
-              <w:rPr>
-                <w:rFonts w:ascii="Calibri" w:hAnsi="Calibri"/>
-              </w:rPr>
-              <w:t xml:space="preserve"> once again after the user hits the “previous song” button</w:t>
-            </w:r>
-          </w:p>
-        </w:tc>
-        <w:tc>
-          <w:tcPr>
-            <w:tcW w:w="2394" w:type="dxa"/>
+              <w:t xml:space="preserve">Initially, </w:t>
+            </w:r>
+            <w:r>
+              <w:rPr>
+                <w:rFonts w:ascii="Calibri" w:hAnsi="Calibri"/>
+              </w:rPr>
+              <w:t xml:space="preserve">Born to Run by Bruce Springsteen </w:t>
+            </w:r>
+            <w:r>
+              <w:rPr>
+                <w:rFonts w:ascii="Calibri" w:hAnsi="Calibri"/>
+              </w:rPr>
+              <w:t>is playing from the beginning</w:t>
+            </w:r>
+          </w:p>
+          <w:p>
+            <w:pPr>
+              <w:rPr>
+                <w:rFonts w:ascii="Calibri" w:hAnsi="Calibri"/>
+              </w:rPr>
+            </w:pPr>
+          </w:p>
+          <w:p>
+            <w:pPr>
+              <w:rPr>
+                <w:rFonts w:ascii="Calibri" w:hAnsi="Calibri"/>
+              </w:rPr>
+            </w:pPr>
+            <w:r>
+              <w:rPr>
+                <w:rFonts w:ascii="Calibri" w:hAnsi="Calibri"/>
+              </w:rPr>
+              <w:t xml:space="preserve">Like a Rolling Stone by Bob Dylan </w:t>
+            </w:r>
+            <w:r>
+              <w:rPr>
+                <w:rFonts w:ascii="Calibri" w:hAnsi="Calibri"/>
+              </w:rPr>
+              <w:t>is now playing from the beginning after the user hits the “next” button</w:t>
+            </w:r>
+          </w:p>
+          <w:p>
+            <w:pPr>
+              <w:rPr>
+                <w:rFonts w:ascii="Calibri" w:hAnsi="Calibri"/>
+              </w:rPr>
+            </w:pPr>
+          </w:p>
+          <w:p>
+            <w:pPr>
+              <w:rPr>
+                <w:rFonts w:ascii="Calibri" w:hAnsi="Calibri"/>
+              </w:rPr>
+            </w:pPr>
+            <w:r>
+              <w:rPr>
+                <w:rFonts w:ascii="Calibri" w:hAnsi="Calibri"/>
+              </w:rPr>
+              <w:t>Born to Run by Bruce Springsteen</w:t>
+            </w:r>
+            <w:r>
+              <w:rPr>
+                <w:rFonts w:ascii="Calibri" w:hAnsi="Calibri"/>
+              </w:rPr>
+              <w:t xml:space="preserve"> is now playing from the beginning once again after the user hits the “previous song” button</w:t>
+            </w:r>
+          </w:p>
+        </w:tc>
+        <w:tc>
+          <w:tcPr>
+            <w:tcW w:w="2014" w:type="dxa"/>
             <w:tcBorders>
               <w:top w:val="single" w:sz="8" w:space="0" w:color="000000"/>
               <w:bottom w:val="single" w:sz="8" w:space="0" w:color="000000"/>
@@ -1414,9 +1838,56 @@
                 <w:rFonts w:ascii="Calibri" w:hAnsi="Calibri"/>
               </w:rPr>
             </w:pPr>
+            <w:r>
+              <w:rPr>
+                <w:rFonts w:ascii="Calibri" w:hAnsi="Calibri"/>
+              </w:rPr>
+              <w:t>Initially, Born to Run by Bruce Springsteen is playing from the beginning</w:t>
+            </w:r>
+          </w:p>
+          <w:p>
+            <w:pPr>
+              <w:rPr>
+                <w:rFonts w:ascii="Calibri" w:hAnsi="Calibri"/>
+              </w:rPr>
+            </w:pPr>
+          </w:p>
+          <w:p>
+            <w:pPr>
+              <w:rPr>
+                <w:rFonts w:ascii="Calibri" w:hAnsi="Calibri"/>
+              </w:rPr>
+            </w:pPr>
+            <w:r>
+              <w:rPr>
+                <w:rFonts w:ascii="Calibri" w:hAnsi="Calibri"/>
+              </w:rPr>
+              <w:t>Like a Rolling Stone by Bob Dylan is now playing from the beginning after the user hits the “next” button</w:t>
+            </w:r>
+          </w:p>
+          <w:p>
+            <w:pPr>
+              <w:rPr>
+                <w:rFonts w:ascii="Calibri" w:hAnsi="Calibri"/>
+              </w:rPr>
+            </w:pPr>
+          </w:p>
+          <w:p>
+            <w:pPr>
+              <w:rPr>
+                <w:rFonts w:ascii="Calibri" w:hAnsi="Calibri"/>
+              </w:rPr>
+            </w:pPr>
+            <w:r>
+              <w:rPr>
+                <w:rFonts w:ascii="Calibri" w:hAnsi="Calibri"/>
+              </w:rPr>
+              <w:t>Born to Run by Bruce Springsteen is now playing from the beginning once again after the user hits the “previous song” button</w:t>
+            </w:r>
           </w:p>
         </w:tc>
       </w:tr>
+      <w:bookmarkEnd w:id="0"/>
     </w:tbl>
     <w:p>
       <w:pPr>
@@ -1466,9 +1937,9 @@
         <w:tblLook w:val="04A0" w:firstRow="1" w:lastRow="0" w:firstColumn="1" w:lastColumn="0" w:noHBand="0" w:noVBand="1"/>
       </w:tblPr>
       <w:tblGrid>
-        <w:gridCol w:w="1278"/>
-        <w:gridCol w:w="1980"/>
-        <w:gridCol w:w="6318"/>
+        <w:gridCol w:w="1267"/>
+        <w:gridCol w:w="1948"/>
+        <w:gridCol w:w="6135"/>
       </w:tblGrid>
       <w:tr>
         <w:tc>
@@ -1594,8 +2065,17 @@
                 <w:rFonts w:ascii="Calibri" w:hAnsi="Calibri"/>
                 <w:sz w:val="20"/>
               </w:rPr>
-              <w:t>Noah Benveniste</w:t>
-            </w:r>
+              <w:t xml:space="preserve">Noah </w:t>
+            </w:r>
+            <w:proofErr w:type="spellStart"/>
+            <w:r>
+              <w:rPr>
+                <w:rFonts w:ascii="Calibri" w:hAnsi="Calibri"/>
+                <w:sz w:val="20"/>
+              </w:rPr>
+              <w:t>Benveniste</w:t>
+            </w:r>
+            <w:proofErr w:type="spellEnd"/>
           </w:p>
         </w:tc>
         <w:tc>
@@ -1673,8 +2153,17 @@
                 <w:rFonts w:ascii="Calibri" w:hAnsi="Calibri"/>
                 <w:sz w:val="20"/>
               </w:rPr>
-              <w:t>Noah Benveniste</w:t>
-            </w:r>
+              <w:t xml:space="preserve">Noah </w:t>
+            </w:r>
+            <w:proofErr w:type="spellStart"/>
+            <w:r>
+              <w:rPr>
+                <w:rFonts w:ascii="Calibri" w:hAnsi="Calibri"/>
+                <w:sz w:val="20"/>
+              </w:rPr>
+              <w:t>Benveniste</w:t>
+            </w:r>
+            <w:proofErr w:type="spellEnd"/>
           </w:p>
         </w:tc>
         <w:tc>
@@ -1700,6 +2189,94 @@
                 <w:sz w:val="20"/>
               </w:rPr>
               <w:t>Proofread for spelling and grammar</w:t>
+            </w:r>
+          </w:p>
+        </w:tc>
+      </w:tr>
+      <w:tr>
+        <w:tc>
+          <w:tcPr>
+            <w:tcW w:w="1278" w:type="dxa"/>
+          </w:tcPr>
+          <w:p>
+            <w:pPr>
+              <w:rPr>
+                <w:rFonts w:ascii="Calibri" w:hAnsi="Calibri"/>
+                <w:b/>
+                <w:bCs/>
+                <w:sz w:val="20"/>
+              </w:rPr>
+            </w:pPr>
+            <w:r>
+              <w:rPr>
+                <w:rFonts w:ascii="Calibri" w:hAnsi="Calibri"/>
+                <w:b/>
+                <w:bCs/>
+                <w:sz w:val="20"/>
+              </w:rPr>
+              <w:t>10/31/17</w:t>
+            </w:r>
+          </w:p>
+        </w:tc>
+        <w:tc>
+          <w:tcPr>
+            <w:tcW w:w="1980" w:type="dxa"/>
+          </w:tcPr>
+          <w:p>
+            <w:pPr>
+              <w:rPr>
+                <w:rFonts w:ascii="Calibri" w:hAnsi="Calibri"/>
+                <w:sz w:val="20"/>
+              </w:rPr>
+            </w:pPr>
+            <w:r>
+              <w:rPr>
+                <w:rFonts w:ascii="Calibri" w:hAnsi="Calibri"/>
+                <w:sz w:val="20"/>
+              </w:rPr>
+              <w:t xml:space="preserve">Noah </w:t>
+            </w:r>
+            <w:proofErr w:type="spellStart"/>
+            <w:r>
+              <w:rPr>
+                <w:rFonts w:ascii="Calibri" w:hAnsi="Calibri"/>
+                <w:sz w:val="20"/>
+              </w:rPr>
+              <w:t>Benveniste</w:t>
+            </w:r>
+            <w:proofErr w:type="spellEnd"/>
+          </w:p>
+        </w:tc>
+        <w:tc>
+          <w:tcPr>
+            <w:tcW w:w="6318" w:type="dxa"/>
+          </w:tcPr>
+          <w:p>
+            <w:pPr>
+              <w:pStyle w:val="ListParagraph"/>
+              <w:numPr>
+                <w:ilvl w:val="0"/>
+                <w:numId w:val="1"/>
+              </w:numPr>
+              <w:ind w:left="342"/>
+              <w:rPr>
+                <w:rFonts w:ascii="Calibri" w:hAnsi="Calibri"/>
+                <w:sz w:val="20"/>
+              </w:rPr>
+            </w:pPr>
+            <w:r>
+              <w:rPr>
+                <w:rFonts w:ascii="Calibri" w:hAnsi="Calibri"/>
+                <w:sz w:val="20"/>
+              </w:rPr>
+              <w:t>Ran tests</w:t>
+            </w:r>
+            <w:r>
+              <w:rPr>
+                <w:rFonts w:ascii="Calibri" w:hAnsi="Calibri"/>
+                <w:sz w:val="20"/>
+              </w:rPr>
+              <w:t xml:space="preserve"> on finished project</w:t>
             </w:r>
           </w:p>
         </w:tc>
@@ -2332,7 +2909,6 @@
     <w:uiPriority w:val="99"/>
     <w:semiHidden/>
     <w:unhideWhenUsed/>
-    <w:qFormat/>
     <w:tblPr>
       <w:tblInd w:w="0" w:type="dxa"/>
       <w:tblCellMar>

</xml_diff>